<commit_message>
change web lab1 report
</commit_message>
<xml_diff>
--- a/2_course/web/lab1/Ларионов_Веб_Лр1.docx
+++ b/2_course/web/lab1/Ларионов_Веб_Лр1.docx
@@ -874,7 +874,31 @@
       <w:pPr>
         <w:rPr>
           <w:rFonts w:ascii="Times New Roman" w:hAnsi="Times New Roman" w:cs="Times New Roman"/>
-          <w:lang w:eastAsia="ru-RU"/>
+          <w:lang w:val="en-US" w:eastAsia="ru-RU"/>
+        </w:rPr>
+      </w:pPr>
+    </w:p>
+    <w:p>
+      <w:pPr>
+        <w:rPr>
+          <w:rFonts w:ascii="Times New Roman" w:hAnsi="Times New Roman" w:cs="Times New Roman"/>
+          <w:lang w:val="en-US" w:eastAsia="ru-RU"/>
+        </w:rPr>
+      </w:pPr>
+    </w:p>
+    <w:p>
+      <w:pPr>
+        <w:rPr>
+          <w:rFonts w:ascii="Times New Roman" w:hAnsi="Times New Roman" w:cs="Times New Roman"/>
+          <w:lang w:val="en-US" w:eastAsia="ru-RU"/>
+        </w:rPr>
+      </w:pPr>
+    </w:p>
+    <w:p>
+      <w:pPr>
+        <w:rPr>
+          <w:rFonts w:ascii="Times New Roman" w:hAnsi="Times New Roman" w:cs="Times New Roman"/>
+          <w:lang w:val="en-US" w:eastAsia="ru-RU"/>
         </w:rPr>
       </w:pPr>
     </w:p>
@@ -1552,7 +1576,111 @@
             <w:rFonts w:ascii="Times New Roman" w:hAnsi="Times New Roman" w:cs="Times New Roman"/>
             <w:lang w:val="en-US" w:eastAsia="ru-RU"/>
           </w:rPr>
-          <w:t xml:space="preserve">ITMO_VT/2_course/web/lab1 at main · </w:t>
+          <w:t>ITMO</w:t>
+        </w:r>
+        <w:r>
+          <w:rPr>
+            <w:rStyle w:val="af2"/>
+            <w:rFonts w:ascii="Times New Roman" w:hAnsi="Times New Roman" w:cs="Times New Roman"/>
+            <w:lang w:eastAsia="ru-RU"/>
+          </w:rPr>
+          <w:t>_</w:t>
+        </w:r>
+        <w:r>
+          <w:rPr>
+            <w:rStyle w:val="af2"/>
+            <w:rFonts w:ascii="Times New Roman" w:hAnsi="Times New Roman" w:cs="Times New Roman"/>
+            <w:lang w:val="en-US" w:eastAsia="ru-RU"/>
+          </w:rPr>
+          <w:t>VT</w:t>
+        </w:r>
+        <w:r>
+          <w:rPr>
+            <w:rStyle w:val="af2"/>
+            <w:rFonts w:ascii="Times New Roman" w:hAnsi="Times New Roman" w:cs="Times New Roman"/>
+            <w:lang w:eastAsia="ru-RU"/>
+          </w:rPr>
+          <w:t>/2_</w:t>
+        </w:r>
+        <w:r>
+          <w:rPr>
+            <w:rStyle w:val="af2"/>
+            <w:rFonts w:ascii="Times New Roman" w:hAnsi="Times New Roman" w:cs="Times New Roman"/>
+            <w:lang w:val="en-US" w:eastAsia="ru-RU"/>
+          </w:rPr>
+          <w:t>course</w:t>
+        </w:r>
+        <w:r>
+          <w:rPr>
+            <w:rStyle w:val="af2"/>
+            <w:rFonts w:ascii="Times New Roman" w:hAnsi="Times New Roman" w:cs="Times New Roman"/>
+            <w:lang w:eastAsia="ru-RU"/>
+          </w:rPr>
+          <w:t>/</w:t>
+        </w:r>
+        <w:r>
+          <w:rPr>
+            <w:rStyle w:val="af2"/>
+            <w:rFonts w:ascii="Times New Roman" w:hAnsi="Times New Roman" w:cs="Times New Roman"/>
+            <w:lang w:val="en-US" w:eastAsia="ru-RU"/>
+          </w:rPr>
+          <w:t>web</w:t>
+        </w:r>
+        <w:r>
+          <w:rPr>
+            <w:rStyle w:val="af2"/>
+            <w:rFonts w:ascii="Times New Roman" w:hAnsi="Times New Roman" w:cs="Times New Roman"/>
+            <w:lang w:eastAsia="ru-RU"/>
+          </w:rPr>
+          <w:t>/</w:t>
+        </w:r>
+        <w:r>
+          <w:rPr>
+            <w:rStyle w:val="af2"/>
+            <w:rFonts w:ascii="Times New Roman" w:hAnsi="Times New Roman" w:cs="Times New Roman"/>
+            <w:lang w:val="en-US" w:eastAsia="ru-RU"/>
+          </w:rPr>
+          <w:t>lab</w:t>
+        </w:r>
+        <w:r>
+          <w:rPr>
+            <w:rStyle w:val="af2"/>
+            <w:rFonts w:ascii="Times New Roman" w:hAnsi="Times New Roman" w:cs="Times New Roman"/>
+            <w:lang w:eastAsia="ru-RU"/>
+          </w:rPr>
+          <w:t xml:space="preserve">1 </w:t>
+        </w:r>
+        <w:r>
+          <w:rPr>
+            <w:rStyle w:val="af2"/>
+            <w:rFonts w:ascii="Times New Roman" w:hAnsi="Times New Roman" w:cs="Times New Roman"/>
+            <w:lang w:val="en-US" w:eastAsia="ru-RU"/>
+          </w:rPr>
+          <w:t>at</w:t>
+        </w:r>
+        <w:r>
+          <w:rPr>
+            <w:rStyle w:val="af2"/>
+            <w:rFonts w:ascii="Times New Roman" w:hAnsi="Times New Roman" w:cs="Times New Roman"/>
+            <w:lang w:eastAsia="ru-RU"/>
+          </w:rPr>
+          <w:t xml:space="preserve"> </w:t>
+        </w:r>
+        <w:r>
+          <w:rPr>
+            <w:rStyle w:val="af2"/>
+            <w:rFonts w:ascii="Times New Roman" w:hAnsi="Times New Roman" w:cs="Times New Roman"/>
+            <w:lang w:val="en-US" w:eastAsia="ru-RU"/>
+          </w:rPr>
+          <w:t>main</w:t>
+        </w:r>
+        <w:r>
+          <w:rPr>
+            <w:rStyle w:val="af2"/>
+            <w:rFonts w:ascii="Times New Roman" w:hAnsi="Times New Roman" w:cs="Times New Roman"/>
+            <w:lang w:eastAsia="ru-RU"/>
+          </w:rPr>
+          <w:t xml:space="preserve"> · </w:t>
         </w:r>
         <w:proofErr w:type="spellStart"/>
         <w:r>
@@ -1568,9 +1696,33 @@
           <w:rPr>
             <w:rStyle w:val="af2"/>
             <w:rFonts w:ascii="Times New Roman" w:hAnsi="Times New Roman" w:cs="Times New Roman"/>
+            <w:lang w:eastAsia="ru-RU"/>
+          </w:rPr>
+          <w:t>/</w:t>
+        </w:r>
+        <w:r>
+          <w:rPr>
+            <w:rStyle w:val="af2"/>
+            <w:rFonts w:ascii="Times New Roman" w:hAnsi="Times New Roman" w:cs="Times New Roman"/>
             <w:lang w:val="en-US" w:eastAsia="ru-RU"/>
           </w:rPr>
-          <w:t>/ITMO_VT</w:t>
+          <w:t>ITMO</w:t>
+        </w:r>
+        <w:r>
+          <w:rPr>
+            <w:rStyle w:val="af2"/>
+            <w:rFonts w:ascii="Times New Roman" w:hAnsi="Times New Roman" w:cs="Times New Roman"/>
+            <w:lang w:eastAsia="ru-RU"/>
+          </w:rPr>
+          <w:t>_</w:t>
+        </w:r>
+        <w:r>
+          <w:rPr>
+            <w:rStyle w:val="af2"/>
+            <w:rFonts w:ascii="Times New Roman" w:hAnsi="Times New Roman" w:cs="Times New Roman"/>
+            <w:lang w:val="en-US" w:eastAsia="ru-RU"/>
+          </w:rPr>
+          <w:t>VT</w:t>
         </w:r>
       </w:hyperlink>
     </w:p>
@@ -1602,7 +1754,7 @@
         <w:spacing w:line="276" w:lineRule="auto"/>
         <w:rPr>
           <w:rFonts w:ascii="Times New Roman" w:hAnsi="Times New Roman" w:cs="Times New Roman"/>
-          <w:lang w:val="en-US" w:eastAsia="ru-RU"/>
+          <w:lang w:eastAsia="ru-RU"/>
         </w:rPr>
       </w:pPr>
       <w:r>
@@ -5097,6 +5249,7 @@
   <w:style w:type="character" w:default="1" w:styleId="a0">
     <w:name w:val="Default Paragraph Font"/>
     <w:uiPriority w:val="1"/>
+    <w:semiHidden/>
     <w:unhideWhenUsed/>
   </w:style>
   <w:style w:type="table" w:default="1" w:styleId="a1">

</xml_diff>